<commit_message>
fix: update resumes PT
</commit_message>
<xml_diff>
--- a/src/resumes/ResumePT.docx
+++ b/src/resumes/ResumePT.docx
@@ -211,7 +211,21 @@
           <w:b/>
           <w:bCs/>
         </w:rPr>
-        <w:t xml:space="preserve">DESENVOLVERDO </w:t>
+        <w:t>DESENVOLVEDO</w:t>
+      </w:r>
+      <w:r>
+        <w:rPr>
+          <w:b/>
+          <w:bCs/>
+        </w:rPr>
+        <w:t>R</w:t>
+      </w:r>
+      <w:r>
+        <w:rPr>
+          <w:b/>
+          <w:bCs/>
+        </w:rPr>
+        <w:t xml:space="preserve"> </w:t>
       </w:r>
       <w:r>
         <w:rPr>
@@ -242,6 +256,7 @@
         <w:rPr>
           <w:sz w:val="32"/>
           <w:szCs w:val="32"/>
+          <w:lang w:val="pt-BR"/>
         </w:rPr>
         <w:t>F</w:t>
       </w:r>

</xml_diff>